<commit_message>
added file dialog widget and req doc
</commit_message>
<xml_diff>
--- a/docs/INCOMPLETE LIST of changes.docx
+++ b/docs/INCOMPLETE LIST of changes.docx
@@ -486,6 +486,9 @@
         </w:rPr>
       </w:pPr>
       <w:r>
+        <w:rPr>
+          <w:noProof/>
+        </w:rPr>
         <w:lastRenderedPageBreak/>
         <w:drawing>
           <wp:inline distT="0" distB="0" distL="0" distR="0" wp14:anchorId="7B603752" wp14:editId="6AC7D95D">
@@ -1359,11 +1362,20 @@
           <w:ilvl w:val="1"/>
           <w:numId w:val="1"/>
         </w:numPr>
-      </w:pPr>
-      <w:r>
+        <w:rPr>
+          <w:highlight w:val="green"/>
+        </w:rPr>
+      </w:pPr>
+      <w:r>
+        <w:rPr>
+          <w:highlight w:val="green"/>
+        </w:rPr>
         <w:t>Load the images from the folder if it was created beforehand</w:t>
       </w:r>
       <w:r>
+        <w:rPr>
+          <w:highlight w:val="green"/>
+        </w:rPr>
         <w:t xml:space="preserve"> (PRIO:1)</w:t>
       </w:r>
     </w:p>

</xml_diff>

<commit_message>
added image footer generation
</commit_message>
<xml_diff>
--- a/docs/INCOMPLETE LIST of changes.docx
+++ b/docs/INCOMPLETE LIST of changes.docx
@@ -311,8 +311,14 @@
           <w:ilvl w:val="2"/>
           <w:numId w:val="1"/>
         </w:numPr>
-      </w:pPr>
-      <w:r>
+        <w:rPr>
+          <w:highlight w:val="green"/>
+        </w:rPr>
+      </w:pPr>
+      <w:r>
+        <w:rPr>
+          <w:highlight w:val="green"/>
+        </w:rPr>
         <w:t>Option to set a destination to the directory patient folders will be created</w:t>
       </w:r>
     </w:p>
@@ -324,18 +330,18 @@
           <w:numId w:val="1"/>
         </w:numPr>
         <w:rPr>
-          <w:highlight w:val="magenta"/>
-        </w:rPr>
-      </w:pPr>
-      <w:r>
-        <w:rPr>
-          <w:highlight w:val="magenta"/>
+          <w:highlight w:val="green"/>
+        </w:rPr>
+      </w:pPr>
+      <w:r>
+        <w:rPr>
+          <w:highlight w:val="green"/>
         </w:rPr>
         <w:t>(ME): set this via a file dialog??</w:t>
       </w:r>
       <w:r>
         <w:rPr>
-          <w:highlight w:val="magenta"/>
+          <w:highlight w:val="green"/>
         </w:rPr>
         <w:t xml:space="preserve">: like this one </w:t>
       </w:r>
@@ -343,7 +349,7 @@
         <w:r>
           <w:rPr>
             <w:rStyle w:val="Hyperlink"/>
-            <w:highlight w:val="magenta"/>
+            <w:highlight w:val="green"/>
           </w:rPr>
           <w:t>https://github.com/dfranx/ImFileDialog</w:t>
         </w:r>
@@ -351,14 +357,14 @@
       <w:proofErr w:type="gramStart"/>
       <w:r>
         <w:rPr>
-          <w:highlight w:val="magenta"/>
+          <w:highlight w:val="green"/>
         </w:rPr>
         <w:t xml:space="preserve">   (</w:t>
       </w:r>
       <w:proofErr w:type="gramEnd"/>
       <w:r>
         <w:rPr>
-          <w:highlight w:val="magenta"/>
+          <w:highlight w:val="green"/>
         </w:rPr>
         <w:t>PRIO:2)</w:t>
       </w:r>

</xml_diff>

<commit_message>
refactored the ui a bit
</commit_message>
<xml_diff>
--- a/docs/INCOMPLETE LIST of changes.docx
+++ b/docs/INCOMPLETE LIST of changes.docx
@@ -432,11 +432,20 @@
           <w:ilvl w:val="0"/>
           <w:numId w:val="1"/>
         </w:numPr>
-      </w:pPr>
-      <w:r>
+        <w:rPr>
+          <w:highlight w:val="green"/>
+        </w:rPr>
+      </w:pPr>
+      <w:r>
+        <w:rPr>
+          <w:highlight w:val="green"/>
+        </w:rPr>
         <w:t>Saved Images</w:t>
       </w:r>
       <w:r>
+        <w:rPr>
+          <w:highlight w:val="green"/>
+        </w:rPr>
         <w:t xml:space="preserve"> / Live camera</w:t>
       </w:r>
     </w:p>
@@ -448,12 +457,12 @@
           <w:numId w:val="1"/>
         </w:numPr>
         <w:rPr>
-          <w:highlight w:val="yellow"/>
-        </w:rPr>
-      </w:pPr>
-      <w:r>
-        <w:rPr>
-          <w:highlight w:val="yellow"/>
+          <w:highlight w:val="green"/>
+        </w:rPr>
+      </w:pPr>
+      <w:r>
+        <w:rPr>
+          <w:highlight w:val="green"/>
         </w:rPr>
         <w:t xml:space="preserve">All images need to </w:t>
       </w:r>
@@ -461,7 +470,7 @@
       <w:proofErr w:type="gramStart"/>
       <w:r>
         <w:rPr>
-          <w:highlight w:val="yellow"/>
+          <w:highlight w:val="green"/>
         </w:rPr>
         <w:t>saved</w:t>
       </w:r>
@@ -469,31 +478,32 @@
       <w:proofErr w:type="gramEnd"/>
       <w:r>
         <w:rPr>
+          <w:highlight w:val="green"/>
+        </w:rPr>
+        <w:t xml:space="preserve"> with an overlay or watermark of the patients Unique ID, image number, time and date</w:t>
+      </w:r>
+      <w:r>
+        <w:rPr>
+          <w:highlight w:val="green"/>
+        </w:rPr>
+        <w:t xml:space="preserve"> (PRIO:3)</w:t>
+      </w:r>
+    </w:p>
+    <w:p>
+      <w:pPr>
+        <w:pStyle w:val="ListParagraph"/>
+        <w:numPr>
+          <w:ilvl w:val="1"/>
+          <w:numId w:val="1"/>
+        </w:numPr>
+        <w:rPr>
           <w:highlight w:val="yellow"/>
         </w:rPr>
-        <w:t xml:space="preserve"> with an overlay or watermark of the patients Unique ID, image number, time and date</w:t>
-      </w:r>
-      <w:r>
-        <w:rPr>
-          <w:highlight w:val="yellow"/>
-        </w:rPr>
-        <w:t xml:space="preserve"> (PRIO:3)</w:t>
-      </w:r>
-    </w:p>
-    <w:p>
-      <w:pPr>
-        <w:pStyle w:val="ListParagraph"/>
-        <w:numPr>
-          <w:ilvl w:val="1"/>
-          <w:numId w:val="1"/>
-        </w:numPr>
-        <w:rPr>
-          <w:highlight w:val="yellow"/>
-        </w:rPr>
       </w:pPr>
       <w:r>
         <w:rPr>
           <w:noProof/>
+          <w:highlight w:val="green"/>
         </w:rPr>
         <w:lastRenderedPageBreak/>
         <w:drawing>
@@ -1490,6 +1500,50 @@
           <w:numId w:val="1"/>
         </w:numPr>
         <w:rPr>
+          <w:highlight w:val="green"/>
+        </w:rPr>
+      </w:pPr>
+      <w:r>
+        <w:rPr>
+          <w:highlight w:val="green"/>
+        </w:rPr>
+        <w:t>Change default colour to red</w:t>
+      </w:r>
+      <w:r>
+        <w:rPr>
+          <w:highlight w:val="green"/>
+        </w:rPr>
+        <w:t xml:space="preserve"> – make it brighter </w:t>
+      </w:r>
+      <w:proofErr w:type="gramStart"/>
+      <w:r>
+        <w:rPr>
+          <w:highlight w:val="green"/>
+        </w:rPr>
+        <w:t>red(</w:t>
+      </w:r>
+      <w:proofErr w:type="gramEnd"/>
+      <w:r>
+        <w:rPr>
+          <w:highlight w:val="green"/>
+        </w:rPr>
+        <w:t>Ferrari red)</w:t>
+      </w:r>
+      <w:r>
+        <w:rPr>
+          <w:highlight w:val="green"/>
+        </w:rPr>
+        <w:t xml:space="preserve"> (PRIO 5)</w:t>
+      </w:r>
+    </w:p>
+    <w:p>
+      <w:pPr>
+        <w:pStyle w:val="ListParagraph"/>
+        <w:numPr>
+          <w:ilvl w:val="1"/>
+          <w:numId w:val="1"/>
+        </w:numPr>
+        <w:rPr>
           <w:highlight w:val="magenta"/>
         </w:rPr>
       </w:pPr>
@@ -1497,116 +1551,72 @@
         <w:rPr>
           <w:highlight w:val="magenta"/>
         </w:rPr>
-        <w:t>Change default colour to red</w:t>
-      </w:r>
+        <w:t xml:space="preserve">Default text colour should be black with a solid white </w:t>
+      </w:r>
+      <w:proofErr w:type="gramStart"/>
       <w:r>
         <w:rPr>
           <w:highlight w:val="magenta"/>
         </w:rPr>
-        <w:t xml:space="preserve"> – make it brighter </w:t>
+        <w:t xml:space="preserve">background </w:t>
+      </w:r>
+      <w:r>
+        <w:rPr>
+          <w:highlight w:val="magenta"/>
+        </w:rPr>
+        <w:t xml:space="preserve"> (</w:t>
+      </w:r>
+      <w:proofErr w:type="gramEnd"/>
+      <w:r>
+        <w:rPr>
+          <w:highlight w:val="magenta"/>
+        </w:rPr>
+        <w:t>PRIO 5)</w:t>
+      </w:r>
+    </w:p>
+    <w:p>
+      <w:pPr>
+        <w:pStyle w:val="ListParagraph"/>
+        <w:numPr>
+          <w:ilvl w:val="1"/>
+          <w:numId w:val="1"/>
+        </w:numPr>
+        <w:rPr>
+          <w:highlight w:val="lightGray"/>
+        </w:rPr>
+      </w:pPr>
+      <w:r>
+        <w:rPr>
+          <w:highlight w:val="lightGray"/>
+        </w:rPr>
+        <w:t>Ideally (maybe in the next contract) – ability to change line colour, thickness, text size</w:t>
+      </w:r>
+    </w:p>
+    <w:p>
+      <w:pPr>
+        <w:pStyle w:val="ListParagraph"/>
+        <w:numPr>
+          <w:ilvl w:val="1"/>
+          <w:numId w:val="1"/>
+        </w:numPr>
+        <w:rPr>
+          <w:highlight w:val="green"/>
+        </w:rPr>
+      </w:pPr>
+      <w:r>
+        <w:rPr>
+          <w:highlight w:val="green"/>
+        </w:rPr>
+        <w:t xml:space="preserve">The circle appears pixelated. Is it possible to increase the resolution of the annotation layer to </w:t>
       </w:r>
       <w:proofErr w:type="gramStart"/>
       <w:r>
         <w:rPr>
-          <w:highlight w:val="magenta"/>
-        </w:rPr>
-        <w:t>red(</w:t>
+          <w:highlight w:val="green"/>
+        </w:rPr>
+        <w:t>HD</w:t>
       </w:r>
       <w:proofErr w:type="gramEnd"/>
-      <w:r>
-        <w:rPr>
-          <w:highlight w:val="magenta"/>
-        </w:rPr>
-        <w:t>Ferrari red)</w:t>
-      </w:r>
-      <w:r>
-        <w:rPr>
-          <w:highlight w:val="magenta"/>
-        </w:rPr>
-        <w:t xml:space="preserve"> (PRIO 5)</w:t>
-      </w:r>
-    </w:p>
-    <w:p>
-      <w:pPr>
-        <w:pStyle w:val="ListParagraph"/>
-        <w:numPr>
-          <w:ilvl w:val="1"/>
-          <w:numId w:val="1"/>
-        </w:numPr>
-        <w:rPr>
-          <w:highlight w:val="magenta"/>
-        </w:rPr>
-      </w:pPr>
-      <w:r>
-        <w:rPr>
-          <w:highlight w:val="magenta"/>
-        </w:rPr>
-        <w:t xml:space="preserve">Default text colour should be black with a solid white </w:t>
-      </w:r>
-      <w:proofErr w:type="gramStart"/>
-      <w:r>
-        <w:rPr>
-          <w:highlight w:val="magenta"/>
-        </w:rPr>
-        <w:t xml:space="preserve">background </w:t>
-      </w:r>
-      <w:r>
-        <w:rPr>
-          <w:highlight w:val="magenta"/>
-        </w:rPr>
-        <w:t xml:space="preserve"> (</w:t>
-      </w:r>
-      <w:proofErr w:type="gramEnd"/>
-      <w:r>
-        <w:rPr>
-          <w:highlight w:val="magenta"/>
-        </w:rPr>
-        <w:t>PRIO 5)</w:t>
-      </w:r>
-    </w:p>
-    <w:p>
-      <w:pPr>
-        <w:pStyle w:val="ListParagraph"/>
-        <w:numPr>
-          <w:ilvl w:val="1"/>
-          <w:numId w:val="1"/>
-        </w:numPr>
-        <w:rPr>
-          <w:highlight w:val="lightGray"/>
-        </w:rPr>
-      </w:pPr>
-      <w:r>
-        <w:rPr>
-          <w:highlight w:val="lightGray"/>
-        </w:rPr>
-        <w:t>Ideally (maybe in the next contract) – ability to change line colour, thickness, text size</w:t>
-      </w:r>
-    </w:p>
-    <w:p>
-      <w:pPr>
-        <w:pStyle w:val="ListParagraph"/>
-        <w:numPr>
-          <w:ilvl w:val="1"/>
-          <w:numId w:val="1"/>
-        </w:numPr>
-        <w:rPr>
-          <w:highlight w:val="green"/>
-        </w:rPr>
-      </w:pPr>
-      <w:r>
-        <w:rPr>
-          <w:highlight w:val="green"/>
-        </w:rPr>
-        <w:t xml:space="preserve">The circle appears pixelated. Is it possible to increase the resolution of the annotation layer to </w:t>
-      </w:r>
-      <w:proofErr w:type="gramStart"/>
-      <w:r>
-        <w:rPr>
-          <w:highlight w:val="green"/>
-        </w:rPr>
-        <w:t>HD</w:t>
-      </w:r>
-      <w:proofErr w:type="gramEnd"/>
     </w:p>
     <w:p>
       <w:pPr>
@@ -1616,12 +1626,12 @@
           <w:numId w:val="1"/>
         </w:numPr>
         <w:rPr>
-          <w:highlight w:val="magenta"/>
-        </w:rPr>
-      </w:pPr>
-      <w:r>
-        <w:rPr>
-          <w:highlight w:val="magenta"/>
+          <w:highlight w:val="green"/>
+        </w:rPr>
+      </w:pPr>
+      <w:r>
+        <w:rPr>
+          <w:highlight w:val="green"/>
         </w:rPr>
         <w:lastRenderedPageBreak/>
         <w:t xml:space="preserve">History </w:t>
@@ -1629,14 +1639,14 @@
       <w:proofErr w:type="gramStart"/>
       <w:r>
         <w:rPr>
-          <w:highlight w:val="magenta"/>
+          <w:highlight w:val="green"/>
         </w:rPr>
         <w:t>scroll</w:t>
       </w:r>
       <w:proofErr w:type="gramEnd"/>
       <w:r>
         <w:rPr>
-          <w:highlight w:val="magenta"/>
+          <w:highlight w:val="green"/>
         </w:rPr>
         <w:t xml:space="preserve"> </w:t>
       </w:r>
@@ -1649,12 +1659,12 @@
           <w:numId w:val="1"/>
         </w:numPr>
         <w:rPr>
-          <w:highlight w:val="magenta"/>
-        </w:rPr>
-      </w:pPr>
-      <w:r>
-        <w:rPr>
-          <w:highlight w:val="magenta"/>
+          <w:highlight w:val="green"/>
+        </w:rPr>
+      </w:pPr>
+      <w:r>
+        <w:rPr>
+          <w:highlight w:val="green"/>
         </w:rPr>
         <w:t>Under the annotation buttons have a scrollable list of previously entered patient IDs</w:t>
       </w:r>
@@ -1667,32 +1677,32 @@
           <w:numId w:val="1"/>
         </w:numPr>
         <w:rPr>
-          <w:highlight w:val="magenta"/>
-        </w:rPr>
-      </w:pPr>
-      <w:r>
-        <w:rPr>
-          <w:highlight w:val="magenta"/>
+          <w:highlight w:val="green"/>
+        </w:rPr>
+      </w:pPr>
+      <w:r>
+        <w:rPr>
+          <w:highlight w:val="green"/>
         </w:rPr>
         <w:t xml:space="preserve">It is possible a user will need to go back and forth between </w:t>
       </w:r>
       <w:proofErr w:type="gramStart"/>
       <w:r>
         <w:rPr>
-          <w:highlight w:val="magenta"/>
+          <w:highlight w:val="green"/>
         </w:rPr>
         <w:t>a number of</w:t>
       </w:r>
       <w:proofErr w:type="gramEnd"/>
       <w:r>
         <w:rPr>
-          <w:highlight w:val="magenta"/>
+          <w:highlight w:val="green"/>
         </w:rPr>
         <w:t xml:space="preserve"> patients so this will make it easier to switch patients without having to enter the ID each time</w:t>
       </w:r>
       <w:r>
         <w:rPr>
-          <w:highlight w:val="magenta"/>
+          <w:highlight w:val="green"/>
         </w:rPr>
         <w:t>. The list should show the last 20 created patient folders</w:t>
       </w:r>
@@ -1704,17 +1714,26 @@
           <w:ilvl w:val="2"/>
           <w:numId w:val="1"/>
         </w:numPr>
-      </w:pPr>
-      <w:r>
-        <w:rPr>
-          <w:highlight w:val="magenta"/>
+        <w:rPr>
+          <w:highlight w:val="green"/>
+        </w:rPr>
+      </w:pPr>
+      <w:r>
+        <w:rPr>
+          <w:highlight w:val="green"/>
         </w:rPr>
         <w:t>This list doesn’t need to be saved between launches of the program, but if it can be done easily then why not</w:t>
       </w:r>
       <w:r>
+        <w:rPr>
+          <w:highlight w:val="green"/>
+        </w:rPr>
         <w:tab/>
       </w:r>
       <w:r>
+        <w:rPr>
+          <w:highlight w:val="green"/>
+        </w:rPr>
         <w:t xml:space="preserve"> (PRIO 5)</w:t>
       </w:r>
     </w:p>

</xml_diff>

<commit_message>
implemented add text functionality
</commit_message>
<xml_diff>
--- a/docs/INCOMPLETE LIST of changes.docx
+++ b/docs/INCOMPLETE LIST of changes.docx
@@ -1559,32 +1559,32 @@
           <w:numId w:val="1"/>
         </w:numPr>
         <w:rPr>
-          <w:highlight w:val="magenta"/>
-        </w:rPr>
-      </w:pPr>
-      <w:r>
-        <w:rPr>
-          <w:highlight w:val="magenta"/>
+          <w:highlight w:val="green"/>
+        </w:rPr>
+      </w:pPr>
+      <w:r>
+        <w:rPr>
+          <w:highlight w:val="green"/>
         </w:rPr>
         <w:t xml:space="preserve">Default text colour should be black with a solid white </w:t>
       </w:r>
       <w:proofErr w:type="gramStart"/>
       <w:r>
         <w:rPr>
-          <w:highlight w:val="magenta"/>
+          <w:highlight w:val="green"/>
         </w:rPr>
         <w:t xml:space="preserve">background </w:t>
       </w:r>
       <w:r>
         <w:rPr>
-          <w:highlight w:val="magenta"/>
+          <w:highlight w:val="green"/>
         </w:rPr>
         <w:t xml:space="preserve"> (</w:t>
       </w:r>
       <w:proofErr w:type="gramEnd"/>
       <w:r>
         <w:rPr>
-          <w:highlight w:val="magenta"/>
+          <w:highlight w:val="green"/>
         </w:rPr>
         <w:t>PRIO 5)</w:t>
       </w:r>

</xml_diff>

<commit_message>
added undo button for drawing and removed annotated-original image handling
</commit_message>
<xml_diff>
--- a/docs/INCOMPLETE LIST of changes.docx
+++ b/docs/INCOMPLETE LIST of changes.docx
@@ -13,11 +13,25 @@
           <w:highlight w:val="green"/>
         </w:rPr>
       </w:pPr>
-      <w:r>
-        <w:rPr>
-          <w:highlight w:val="green"/>
-        </w:rPr>
-        <w:t xml:space="preserve">Please fix the memory leak. </w:t>
+      <w:proofErr w:type="spellStart"/>
+      <w:r>
+        <w:rPr>
+          <w:highlight w:val="green"/>
+        </w:rPr>
+        <w:t>ff</w:t>
+      </w:r>
+      <w:r>
+        <w:rPr>
+          <w:highlight w:val="green"/>
+        </w:rPr>
+        <w:t>Please</w:t>
+      </w:r>
+      <w:proofErr w:type="spellEnd"/>
+      <w:r>
+        <w:rPr>
+          <w:highlight w:val="green"/>
+        </w:rPr>
+        <w:t xml:space="preserve"> fix the memory leak. </w:t>
       </w:r>
     </w:p>
     <w:p>
@@ -774,8 +788,14 @@
           <w:ilvl w:val="1"/>
           <w:numId w:val="1"/>
         </w:numPr>
-      </w:pPr>
-      <w:r>
+        <w:rPr>
+          <w:highlight w:val="green"/>
+        </w:rPr>
+      </w:pPr>
+      <w:r>
+        <w:rPr>
+          <w:highlight w:val="green"/>
+        </w:rPr>
         <w:t>make it font size HUGE - at least size 48 font</w:t>
       </w:r>
     </w:p>
@@ -803,78 +823,45 @@
         </w:rPr>
       </w:pPr>
       <w:r>
-        <w:rPr>
-          <w:highlight w:val="magenta"/>
-        </w:rPr>
         <w:t>Set a minimum window size (approx.  half screen width and half height or whatever feels appropriate - make sure to maintain HD aspect ratio)</w:t>
       </w:r>
       <w:r>
-        <w:rPr>
-          <w:highlight w:val="magenta"/>
-        </w:rPr>
         <w:t xml:space="preserve"> – </w:t>
       </w:r>
       <w:r>
-        <w:rPr>
-          <w:highlight w:val="magenta"/>
-        </w:rPr>
         <w:t xml:space="preserve">only resizable at the </w:t>
       </w:r>
       <w:proofErr w:type="gramStart"/>
       <w:r>
-        <w:rPr>
-          <w:highlight w:val="magenta"/>
-        </w:rPr>
         <w:lastRenderedPageBreak/>
         <w:t>edge(</w:t>
       </w:r>
       <w:proofErr w:type="gramEnd"/>
       <w:r>
-        <w:rPr>
-          <w:highlight w:val="magenta"/>
-        </w:rPr>
         <w:t xml:space="preserve">if not working with SDL: two </w:t>
       </w:r>
       <w:proofErr w:type="spellStart"/>
       <w:r>
-        <w:rPr>
-          <w:highlight w:val="magenta"/>
-        </w:rPr>
         <w:t>gui</w:t>
       </w:r>
       <w:proofErr w:type="spellEnd"/>
       <w:r>
-        <w:rPr>
-          <w:highlight w:val="magenta"/>
-        </w:rPr>
         <w:t xml:space="preserve"> size: </w:t>
       </w:r>
       <w:proofErr w:type="spellStart"/>
       <w:r>
-        <w:rPr>
-          <w:highlight w:val="magenta"/>
-        </w:rPr>
         <w:t>fullscreen</w:t>
       </w:r>
       <w:proofErr w:type="spellEnd"/>
       <w:r>
-        <w:rPr>
-          <w:highlight w:val="magenta"/>
-        </w:rPr>
         <w:t xml:space="preserve">, </w:t>
       </w:r>
       <w:proofErr w:type="spellStart"/>
       <w:r>
-        <w:rPr>
-          <w:highlight w:val="magenta"/>
-        </w:rPr>
         <w:t>smallscreen</w:t>
       </w:r>
       <w:proofErr w:type="spellEnd"/>
       <w:r>
-        <w:rPr>
-          <w:highlight w:val="magenta"/>
-        </w:rPr>
         <w:t xml:space="preserve"> – button for that in the corner)</w:t>
       </w:r>
     </w:p>
@@ -917,34 +904,19 @@
           <w:ilvl w:val="1"/>
           <w:numId w:val="1"/>
         </w:numPr>
-        <w:rPr>
-          <w:highlight w:val="magenta"/>
-        </w:rPr>
-      </w:pPr>
-      <w:r>
-        <w:rPr>
-          <w:highlight w:val="magenta"/>
-        </w:rPr>
+      </w:pPr>
+      <w:r>
         <w:t xml:space="preserve">Window - Set a fixed size for each of the 3 </w:t>
       </w:r>
       <w:proofErr w:type="spellStart"/>
       <w:r>
-        <w:rPr>
-          <w:highlight w:val="magenta"/>
-        </w:rPr>
         <w:t>imgui</w:t>
       </w:r>
       <w:proofErr w:type="spellEnd"/>
       <w:r>
-        <w:rPr>
-          <w:highlight w:val="magenta"/>
-        </w:rPr>
         <w:t xml:space="preserve"> windows (maximise camera stream)</w:t>
       </w:r>
       <w:r>
-        <w:rPr>
-          <w:highlight w:val="magenta"/>
-        </w:rPr>
         <w:t xml:space="preserve"> - </w:t>
       </w:r>
     </w:p>

</xml_diff>

<commit_message>
green effect added on selected tools
</commit_message>
<xml_diff>
--- a/docs/INCOMPLETE LIST of changes.docx
+++ b/docs/INCOMPLETE LIST of changes.docx
@@ -425,18 +425,15 @@
           <w:ilvl w:val="1"/>
           <w:numId w:val="1"/>
         </w:numPr>
-      </w:pPr>
-      <w:r>
-        <w:t>Change the date to th</w:t>
-      </w:r>
-      <w:r>
-        <w:t>e</w:t>
-      </w:r>
-      <w:r>
-        <w:t xml:space="preserve"> end of march</w:t>
-      </w:r>
-      <w:r>
-        <w:t xml:space="preserve"> (PRIO 3)</w:t>
+        <w:rPr>
+          <w:highlight w:val="green"/>
+        </w:rPr>
+      </w:pPr>
+      <w:r>
+        <w:rPr>
+          <w:highlight w:val="green"/>
+        </w:rPr>
+        <w:t>Change the date to the end of march (PRIO 3)</w:t>
       </w:r>
     </w:p>
     <w:p>

</xml_diff>